<commit_message>
Update cdc-setup to 1.6
Change-Id: I7bc8277500fdc1dc15b78e9eeb4f27f59741b345
</commit_message>
<xml_diff>
--- a/cdc-setup.docx
+++ b/cdc-setup.docx
@@ -74,7 +74,21 @@
         <w:rPr>
           <w:b/>
         </w:rPr>
-        <w:t>5 – 8</w:t>
+        <w:t>6</w:t>
+      </w:r>
+      <w:bookmarkStart w:id="0" w:name="_GoBack"/>
+      <w:bookmarkEnd w:id="0"/>
+      <w:r>
+        <w:rPr>
+          <w:b/>
+        </w:rPr>
+        <w:t xml:space="preserve"> – </w:t>
+      </w:r>
+      <w:r>
+        <w:rPr>
+          <w:b/>
+        </w:rPr>
+        <w:t>4</w:t>
       </w:r>
       <w:r>
         <w:rPr>
@@ -86,13 +100,19 @@
         <w:rPr>
           <w:b/>
         </w:rPr>
-        <w:t>8</w:t>
-      </w:r>
-      <w:r>
-        <w:rPr>
-          <w:b/>
-        </w:rPr>
-        <w:t>/18</w:t>
+        <w:t>15</w:t>
+      </w:r>
+      <w:r>
+        <w:rPr>
+          <w:b/>
+        </w:rPr>
+        <w:t>/1</w:t>
+      </w:r>
+      <w:r>
+        <w:rPr>
+          <w:b/>
+        </w:rPr>
+        <w:t>9</w:t>
       </w:r>
     </w:p>
     <w:p>
@@ -399,27 +419,59 @@
         <w:t>location below:</w:t>
       </w:r>
       <w:hyperlink r:id="rId10" w:tgtFrame="_blank" w:tooltip="This external link will open in a new window" w:history="1"/>
-      <w:r>
-        <w:t>.</w:t>
-      </w:r>
-    </w:p>
-    <w:p>
-      <w:pPr>
-        <w:rPr>
-          <w:b/>
-        </w:rPr>
-      </w:pPr>
-      <w:hyperlink r:id="rId11" w:history="1">
-        <w:r>
-          <w:rPr>
-            <w:rStyle w:val="Hyperlink"/>
-            <w:b/>
-          </w:rPr>
-          <w:t>https://www.dropbox.com/s/81xz4sax4l9u6qu/cdc.ova?dl=0</w:t>
-        </w:r>
-      </w:hyperlink>
-    </w:p>
+    </w:p>
+    <w:tbl>
+      <w:tblPr>
+        <w:tblpPr w:leftFromText="45" w:rightFromText="45" w:vertAnchor="text"/>
+        <w:tblW w:w="0" w:type="auto"/>
+        <w:tblCellSpacing w:w="25" w:type="dxa"/>
+        <w:shd w:val="clear" w:color="auto" w:fill="FFFFFF"/>
+        <w:tblCellMar>
+          <w:top w:w="10" w:type="dxa"/>
+          <w:left w:w="10" w:type="dxa"/>
+          <w:bottom w:w="10" w:type="dxa"/>
+          <w:right w:w="10" w:type="dxa"/>
+        </w:tblCellMar>
+        <w:tblLook w:val="04A0" w:firstRow="1" w:lastRow="0" w:firstColumn="1" w:lastColumn="0" w:noHBand="0" w:noVBand="1"/>
+      </w:tblPr>
+      <w:tblGrid>
+        <w:gridCol w:w="7650"/>
+      </w:tblGrid>
+      <w:tr>
+        <w:trPr>
+          <w:tblCellSpacing w:w="25" w:type="dxa"/>
+        </w:trPr>
+        <w:tc>
+          <w:tcPr>
+            <w:tcW w:w="0" w:type="auto"/>
+            <w:shd w:val="clear" w:color="auto" w:fill="FFFFFF"/>
+            <w:vAlign w:val="center"/>
+            <w:hideMark/>
+          </w:tcPr>
+          <w:p>
+            <w:pPr>
+              <w:spacing w:before="100" w:beforeAutospacing="1" w:after="100" w:afterAutospacing="1"/>
+              <w:rPr>
+                <w:rFonts w:ascii="Verdana" w:hAnsi="Verdana"/>
+                <w:sz w:val="15"/>
+                <w:szCs w:val="15"/>
+              </w:rPr>
+            </w:pPr>
+            <w:hyperlink r:id="rId11" w:history="1">
+              <w:r>
+                <w:rPr>
+                  <w:rStyle w:val="Hyperlink"/>
+                  <w:rFonts w:ascii="Verdana" w:hAnsi="Verdana"/>
+                </w:rPr>
+                <w:t>https://www.dropbox.com/s/mxsaei07n1ejq6c/cdc3.ova?dl=0</w:t>
+              </w:r>
+            </w:hyperlink>
+          </w:p>
+        </w:tc>
+      </w:tr>
+    </w:tbl>
     <w:p/>
+    <w:p/>
     <w:p>
       <w:r>
         <w:t>Note that this file is approximately 3</w:t>
@@ -476,24 +528,44 @@
       </w:r>
     </w:p>
     <w:p>
-      <w:r>
-        <w:t>MD5: 6c8a739ea047c3628b19a6057c6bf35f</w:t>
-      </w:r>
-    </w:p>
-    <w:p>
-      <w:r>
-        <w:t>SHA-1: a99965a1d930d24b436fc80dbc2590b0ff229d70</w:t>
-      </w:r>
-    </w:p>
-    <w:p>
-      <w:r>
-        <w:t>SHA-256: 6d22ec84adeae8c638aed8a12d850ca8aecfcc0d4534784a1948efee7f358e52</w:t>
-      </w:r>
-    </w:p>
-    <w:p/>
-    <w:p>
-      <w:r>
-        <w:lastRenderedPageBreak/>
+      <w:pPr>
+        <w:pStyle w:val="PlainText"/>
+      </w:pPr>
+      <w:r>
+        <w:t>MD5 Checksum: FAA1EDE14429D20F908990E6F6C6F964</w:t>
+      </w:r>
+    </w:p>
+    <w:p>
+      <w:pPr>
+        <w:pStyle w:val="PlainText"/>
+      </w:pPr>
+      <w:r>
+        <w:t>SHA-1 Checksum: 070AF6811AA9A27C9728120B570BDD1BC577C370</w:t>
+      </w:r>
+    </w:p>
+    <w:p>
+      <w:pPr>
+        <w:pStyle w:val="PlainText"/>
+      </w:pPr>
+      <w:r>
+        <w:t>SHA-256 Checksum:</w:t>
+      </w:r>
+    </w:p>
+    <w:p>
+      <w:pPr>
+        <w:pStyle w:val="PlainText"/>
+      </w:pPr>
+      <w:r>
+        <w:t>97F066A36FB925F3653424394F4962A5787E1EF2977DFE0182E12DA0163E8E07</w:t>
+      </w:r>
+    </w:p>
+    <w:p>
+      <w:pPr>
+        <w:pStyle w:val="PlainText"/>
+      </w:pPr>
+    </w:p>
+    <w:p>
+      <w:r>
         <w:t xml:space="preserve">3. </w:t>
       </w:r>
       <w:r>
@@ -659,7 +731,6 @@
       <w:r>
         <w:t xml:space="preserve">.   From there, you can type in (or browse to, using the folder icon circled in the picture) the path of the </w:t>
       </w:r>
-      <w:proofErr w:type="spellStart"/>
       <w:r>
         <w:rPr>
           <w:b/>
@@ -670,9 +741,14 @@
         <w:rPr>
           <w:b/>
         </w:rPr>
+        <w:t>3</w:t>
+      </w:r>
+      <w:r>
+        <w:rPr>
+          <w:b/>
+        </w:rPr>
         <w:t>.ova</w:t>
       </w:r>
-      <w:proofErr w:type="spellEnd"/>
       <w:r>
         <w:t xml:space="preserve"> file.</w:t>
       </w:r>
@@ -803,7 +879,6 @@
         </w:tabs>
       </w:pPr>
       <w:r>
-        <w:lastRenderedPageBreak/>
         <w:tab/>
       </w:r>
     </w:p>
@@ -972,7 +1047,6 @@
         <w:rPr>
           <w:noProof/>
         </w:rPr>
-        <w:lastRenderedPageBreak/>
         <w:drawing>
           <wp:inline distT="0" distB="0" distL="0" distR="0" wp14:anchorId="247A007E" wp14:editId="7E150DF4">
             <wp:extent cx="3894013" cy="2616200"/>
@@ -1197,7 +1271,6 @@
         <w:rPr>
           <w:noProof/>
         </w:rPr>
-        <w:lastRenderedPageBreak/>
         <w:drawing>
           <wp:inline distT="0" distB="0" distL="0" distR="0" wp14:anchorId="10A8ACAF" wp14:editId="10A70A7C">
             <wp:extent cx="3544978" cy="2571750"/>
@@ -1449,7 +1522,6 @@
         <w:rPr>
           <w:noProof/>
         </w:rPr>
-        <w:lastRenderedPageBreak/>
         <w:drawing>
           <wp:inline distT="0" distB="0" distL="0" distR="0" wp14:anchorId="4DE40B3C" wp14:editId="6526FECF">
             <wp:extent cx="4806950" cy="1889843"/>
@@ -1681,7 +1753,6 @@
     </w:p>
     <w:p>
       <w:r>
-        <w:lastRenderedPageBreak/>
         <w:t>10.    If you get a warning dialog that pops up like the one below, it is due to a missing shared directory.  (You can see that if you click the Details – not required.)  This is not important for using the VM and you can just click OK to proceed and ignore the warning.</w:t>
       </w:r>
     </w:p>
@@ -1882,8 +1953,6 @@
       <w:r>
         <w:t xml:space="preserve"> </w:t>
       </w:r>
-      <w:bookmarkStart w:id="0" w:name="_GoBack"/>
-      <w:bookmarkEnd w:id="0"/>
     </w:p>
     <w:p/>
     <w:sectPr>
@@ -2266,14 +2335,14 @@
                           </a:ln>
                           <a:extLst>
                             <a:ext uri="{909E8E84-426E-40dd-AFC4-6F175D3DCCD1}">
-                              <a14:hiddenFill xmlns="" xmlns:mo="http://schemas.microsoft.com/office/mac/office/2008/main" xmlns:mv="urn:schemas-microsoft-com:mac:vml" xmlns:o="urn:schemas-microsoft-com:office:office" xmlns:v="urn:schemas-microsoft-com:vml" xmlns:w10="urn:schemas-microsoft-com:office:word" xmlns:w="http://schemas.openxmlformats.org/wordprocessingml/2006/main" xmlns:a14="http://schemas.microsoft.com/office/drawing/2010/main">
+                              <a14:hiddenFill xmlns:a14="http://schemas.microsoft.com/office/drawing/2010/main" xmlns:w="http://schemas.openxmlformats.org/wordprocessingml/2006/main" xmlns:w10="urn:schemas-microsoft-com:office:word" xmlns:v="urn:schemas-microsoft-com:vml" xmlns:o="urn:schemas-microsoft-com:office:office" xmlns:mv="urn:schemas-microsoft-com:mac:vml" xmlns:mo="http://schemas.microsoft.com/office/mac/office/2008/main" xmlns="">
                                 <a:solidFill>
                                   <a:srgbClr val="FFFFFF"/>
                                 </a:solidFill>
                               </a14:hiddenFill>
                             </a:ext>
                             <a:ext uri="{91240B29-F687-4f45-9708-019B960494DF}">
-                              <a14:hiddenLine xmlns="" xmlns:mo="http://schemas.microsoft.com/office/mac/office/2008/main" xmlns:mv="urn:schemas-microsoft-com:mac:vml" xmlns:o="urn:schemas-microsoft-com:office:office" xmlns:v="urn:schemas-microsoft-com:vml" xmlns:w10="urn:schemas-microsoft-com:office:word" xmlns:w="http://schemas.openxmlformats.org/wordprocessingml/2006/main" xmlns:a14="http://schemas.microsoft.com/office/drawing/2010/main" w="9525">
+                              <a14:hiddenLine xmlns:a14="http://schemas.microsoft.com/office/drawing/2010/main" xmlns:w="http://schemas.openxmlformats.org/wordprocessingml/2006/main" xmlns:w10="urn:schemas-microsoft-com:office:word" xmlns:v="urn:schemas-microsoft-com:vml" xmlns:o="urn:schemas-microsoft-com:office:office" xmlns:mv="urn:schemas-microsoft-com:mac:vml" xmlns:mo="http://schemas.microsoft.com/office/mac/office/2008/main" xmlns="" w="9525">
                                 <a:solidFill>
                                   <a:srgbClr val="000000"/>
                                 </a:solidFill>
@@ -3086,6 +3155,36 @@
       <w:shd w:val="clear" w:color="auto" w:fill="E6E6E6"/>
     </w:rPr>
   </w:style>
+  <w:style w:type="paragraph" w:styleId="PlainText">
+    <w:name w:val="Plain Text"/>
+    <w:basedOn w:val="Normal"/>
+    <w:link w:val="PlainTextChar"/>
+    <w:uiPriority w:val="99"/>
+    <w:semiHidden/>
+    <w:unhideWhenUsed/>
+    <w:rsid w:val="0000679E"/>
+    <w:pPr>
+      <w:spacing w:after="0" w:line="240" w:lineRule="auto"/>
+    </w:pPr>
+    <w:rPr>
+      <w:rFonts w:ascii="Calibri" w:eastAsia="Times New Roman" w:hAnsi="Calibri" w:cs="Calibri"/>
+      <w:sz w:val="24"/>
+      <w:szCs w:val="21"/>
+    </w:rPr>
+  </w:style>
+  <w:style w:type="character" w:customStyle="1" w:styleId="PlainTextChar">
+    <w:name w:val="Plain Text Char"/>
+    <w:basedOn w:val="DefaultParagraphFont"/>
+    <w:link w:val="PlainText"/>
+    <w:uiPriority w:val="99"/>
+    <w:semiHidden/>
+    <w:rsid w:val="0000679E"/>
+    <w:rPr>
+      <w:rFonts w:ascii="Calibri" w:eastAsia="Times New Roman" w:hAnsi="Calibri" w:cs="Calibri"/>
+      <w:sz w:val="24"/>
+      <w:szCs w:val="21"/>
+    </w:rPr>
+  </w:style>
 </w:styles>
 </file>
 
@@ -3355,7 +3454,7 @@
 </file>
 
 <file path=customXml/itemProps1.xml><?xml version="1.0" encoding="utf-8"?>
-<ds:datastoreItem xmlns:ds="http://schemas.openxmlformats.org/officeDocument/2006/customXml" ds:itemID="{DFF42341-3B61-4D11-AD8B-AB78D0FA7713}">
+<ds:datastoreItem xmlns:ds="http://schemas.openxmlformats.org/officeDocument/2006/customXml" ds:itemID="{3FF8811D-8F73-496E-BB5E-679C5B1558E3}">
   <ds:schemaRefs>
     <ds:schemaRef ds:uri="http://schemas.openxmlformats.org/officeDocument/2006/bibliography"/>
   </ds:schemaRefs>

</xml_diff>